<commit_message>
Izzy did a lot of work without pushing again! :(
</commit_message>
<xml_diff>
--- a/notes/question_brainstorm.docx
+++ b/notes/question_brainstorm.docx
@@ -1133,293 +1133,273 @@
         </w:rPr>
         <w:t xml:space="preserve">So here we would need the areas but also the number of pixels/types of each pixel to see what’s changing into what </w:t>
       </w:r>
-    </w:p>
-    <w:p>
-      <w:pPr>
-        <w:rPr>
-          <w:rFonts w:ascii="Arial" w:hAnsi="Arial" w:cs="Arial"/>
-          <w:sz w:val="22"/>
-          <w:szCs w:val="22"/>
-          <w:lang w:val="en-US"/>
-        </w:rPr>
-      </w:pPr>
-    </w:p>
-    <w:p>
-      <w:pPr>
-        <w:rPr>
-          <w:rFonts w:ascii="Arial" w:hAnsi="Arial" w:cs="Arial"/>
-          <w:b/>
-          <w:sz w:val="22"/>
-          <w:szCs w:val="22"/>
-          <w:lang w:val="en-US"/>
-        </w:rPr>
-      </w:pPr>
-      <w:r>
-        <w:rPr>
-          <w:rFonts w:ascii="Arial" w:hAnsi="Arial" w:cs="Arial"/>
-          <w:b/>
-          <w:sz w:val="22"/>
-          <w:szCs w:val="22"/>
-          <w:lang w:val="en-US"/>
-        </w:rPr>
-        <w:t xml:space="preserve">Question 3: </w:t>
-      </w:r>
-      <w:r>
-        <w:rPr>
-          <w:rFonts w:ascii="Arial" w:hAnsi="Arial" w:cs="Arial"/>
-          <w:b/>
-          <w:sz w:val="22"/>
-          <w:szCs w:val="22"/>
-          <w:lang w:val="en-US"/>
-        </w:rPr>
-        <w:t>Is there a time lag between socio-economic events and the occurrence of land</w:t>
-      </w:r>
-      <w:r>
-        <w:rPr>
-          <w:rFonts w:ascii="Arial" w:hAnsi="Arial" w:cs="Arial"/>
-          <w:b/>
-          <w:sz w:val="22"/>
-          <w:szCs w:val="22"/>
-          <w:lang w:val="en-US"/>
-        </w:rPr>
-        <w:t>-</w:t>
-      </w:r>
-      <w:r>
-        <w:rPr>
-          <w:rFonts w:ascii="Arial" w:hAnsi="Arial" w:cs="Arial"/>
-          <w:b/>
-          <w:sz w:val="22"/>
-          <w:szCs w:val="22"/>
-          <w:lang w:val="en-US"/>
-        </w:rPr>
-        <w:t>use</w:t>
-      </w:r>
-      <w:r>
-        <w:rPr>
-          <w:rFonts w:ascii="Arial" w:hAnsi="Arial" w:cs="Arial"/>
-          <w:b/>
-          <w:sz w:val="22"/>
-          <w:szCs w:val="22"/>
-          <w:lang w:val="en-US"/>
-        </w:rPr>
-        <w:t xml:space="preserve"> c</w:t>
-      </w:r>
-      <w:r>
-        <w:rPr>
-          <w:rFonts w:ascii="Arial" w:hAnsi="Arial" w:cs="Arial"/>
-          <w:b/>
-          <w:sz w:val="22"/>
-          <w:szCs w:val="22"/>
-          <w:lang w:val="en-US"/>
-        </w:rPr>
-        <w:t>hange? Does this differ between land-use type?</w:t>
-      </w:r>
-    </w:p>
-    <w:p>
-      <w:pPr>
-        <w:pStyle w:val="ListParagraph"/>
-        <w:numPr>
-          <w:ilvl w:val="0"/>
-          <w:numId w:val="1"/>
-        </w:numPr>
-        <w:rPr>
-          <w:rFonts w:ascii="Arial" w:hAnsi="Arial" w:cs="Arial"/>
-          <w:sz w:val="22"/>
-          <w:szCs w:val="22"/>
-          <w:lang w:val="en-US"/>
-        </w:rPr>
-      </w:pPr>
-      <w:r>
-        <w:rPr>
-          <w:rFonts w:ascii="Arial" w:hAnsi="Arial" w:cs="Arial"/>
-          <w:sz w:val="22"/>
-          <w:szCs w:val="22"/>
-          <w:lang w:val="en-US"/>
-        </w:rPr>
-        <w:t xml:space="preserve">Use the same data as above and see if there was a “turning point” at any year following an SPE event </w:t>
-      </w:r>
-    </w:p>
-    <w:p>
-      <w:pPr>
-        <w:rPr>
-          <w:rFonts w:ascii="Arial" w:hAnsi="Arial" w:cs="Arial"/>
-          <w:sz w:val="22"/>
-          <w:szCs w:val="22"/>
-          <w:lang w:val="en-US"/>
-        </w:rPr>
-      </w:pPr>
-    </w:p>
-    <w:p>
-      <w:pPr>
-        <w:rPr>
-          <w:rFonts w:ascii="Arial" w:hAnsi="Arial" w:cs="Arial"/>
-          <w:sz w:val="22"/>
-          <w:szCs w:val="22"/>
-          <w:lang w:val="en-US"/>
-        </w:rPr>
-      </w:pPr>
-    </w:p>
-    <w:p>
-      <w:pPr>
-        <w:rPr>
-          <w:rFonts w:ascii="Arial" w:hAnsi="Arial" w:cs="Arial"/>
-          <w:sz w:val="22"/>
-          <w:szCs w:val="22"/>
-          <w:lang w:val="en-US"/>
-        </w:rPr>
-      </w:pPr>
-      <w:r>
-        <w:rPr>
-          <w:rFonts w:ascii="Arial" w:hAnsi="Arial" w:cs="Arial"/>
-          <w:sz w:val="22"/>
-          <w:szCs w:val="22"/>
-          <w:lang w:val="en-US"/>
-        </w:rPr>
-        <w:t>Data I need:</w:t>
-      </w:r>
-    </w:p>
-    <w:p>
-      <w:pPr>
-        <w:pStyle w:val="ListParagraph"/>
-        <w:numPr>
-          <w:ilvl w:val="0"/>
-          <w:numId w:val="1"/>
-        </w:numPr>
-        <w:rPr>
-          <w:rFonts w:ascii="Arial" w:hAnsi="Arial" w:cs="Arial"/>
-          <w:sz w:val="22"/>
-          <w:szCs w:val="22"/>
-          <w:lang w:val="en-US"/>
-        </w:rPr>
-      </w:pPr>
-      <w:r>
-        <w:rPr>
-          <w:rFonts w:ascii="Arial" w:hAnsi="Arial" w:cs="Arial"/>
-          <w:sz w:val="22"/>
-          <w:szCs w:val="22"/>
-          <w:lang w:val="en-US"/>
-        </w:rPr>
-        <w:t xml:space="preserve">For each classification (mine and CORINE): </w:t>
-      </w:r>
-    </w:p>
-    <w:p>
-      <w:pPr>
-        <w:pStyle w:val="ListParagraph"/>
-        <w:numPr>
-          <w:ilvl w:val="1"/>
-          <w:numId w:val="1"/>
-        </w:numPr>
-        <w:rPr>
-          <w:rFonts w:ascii="Arial" w:hAnsi="Arial" w:cs="Arial"/>
-          <w:sz w:val="22"/>
-          <w:szCs w:val="22"/>
-          <w:lang w:val="en-US"/>
-        </w:rPr>
-      </w:pPr>
-      <w:r>
-        <w:rPr>
-          <w:rFonts w:ascii="Arial" w:hAnsi="Arial" w:cs="Arial"/>
-          <w:sz w:val="22"/>
-          <w:szCs w:val="22"/>
-          <w:lang w:val="en-US"/>
-        </w:rPr>
-        <w:t>For each study year:</w:t>
-      </w:r>
-    </w:p>
-    <w:p>
-      <w:pPr>
-        <w:pStyle w:val="ListParagraph"/>
-        <w:numPr>
-          <w:ilvl w:val="2"/>
-          <w:numId w:val="1"/>
-        </w:numPr>
-        <w:rPr>
-          <w:rFonts w:ascii="Arial" w:hAnsi="Arial" w:cs="Arial"/>
-          <w:sz w:val="22"/>
-          <w:szCs w:val="22"/>
-          <w:lang w:val="en-US"/>
-        </w:rPr>
-      </w:pPr>
-      <w:r>
-        <w:rPr>
-          <w:rFonts w:ascii="Arial" w:hAnsi="Arial" w:cs="Arial"/>
-          <w:sz w:val="22"/>
-          <w:szCs w:val="22"/>
-          <w:lang w:val="en-US"/>
-        </w:rPr>
-        <w:t>Area of total land in each land-use category</w:t>
-      </w:r>
-    </w:p>
-    <w:p>
-      <w:pPr>
-        <w:pStyle w:val="ListParagraph"/>
-        <w:numPr>
-          <w:ilvl w:val="2"/>
-          <w:numId w:val="1"/>
-        </w:numPr>
-        <w:rPr>
-          <w:rFonts w:ascii="Arial" w:hAnsi="Arial" w:cs="Arial"/>
-          <w:sz w:val="22"/>
-          <w:szCs w:val="22"/>
-          <w:lang w:val="en-US"/>
-        </w:rPr>
-      </w:pPr>
-      <w:r>
-        <w:rPr>
-          <w:rFonts w:ascii="Arial" w:hAnsi="Arial" w:cs="Arial"/>
-          <w:sz w:val="22"/>
-          <w:szCs w:val="22"/>
-          <w:lang w:val="en-US"/>
-        </w:rPr>
-        <w:t xml:space="preserve">Number of pixels in each land-use category </w:t>
-      </w:r>
-    </w:p>
-    <w:p>
-      <w:pPr>
-        <w:pStyle w:val="ListParagraph"/>
-        <w:numPr>
-          <w:ilvl w:val="2"/>
-          <w:numId w:val="1"/>
-        </w:numPr>
-        <w:rPr>
-          <w:rFonts w:ascii="Arial" w:hAnsi="Arial" w:cs="Arial"/>
-          <w:sz w:val="22"/>
-          <w:szCs w:val="22"/>
-          <w:lang w:val="en-US"/>
-        </w:rPr>
-      </w:pPr>
-      <w:r>
-        <w:rPr>
-          <w:rFonts w:ascii="Arial" w:hAnsi="Arial" w:cs="Arial"/>
-          <w:sz w:val="22"/>
-          <w:szCs w:val="22"/>
-          <w:lang w:val="en-US"/>
-        </w:rPr>
-        <w:t xml:space="preserve">Accuracy and error tests for the classifier </w:t>
-      </w:r>
-    </w:p>
-    <w:p>
-      <w:pPr>
-        <w:rPr>
-          <w:rFonts w:ascii="Arial" w:hAnsi="Arial" w:cs="Arial"/>
-          <w:sz w:val="22"/>
-          <w:szCs w:val="22"/>
-          <w:lang w:val="en-US"/>
-        </w:rPr>
-      </w:pPr>
-    </w:p>
-    <w:p>
-      <w:pPr>
-        <w:rPr>
-          <w:rFonts w:ascii="Arial" w:hAnsi="Arial" w:cs="Arial"/>
-          <w:b/>
-          <w:sz w:val="22"/>
-          <w:szCs w:val="22"/>
-          <w:lang w:val="en-US"/>
-        </w:rPr>
-      </w:pPr>
       <w:bookmarkStart w:id="0" w:name="_GoBack"/>
       <w:bookmarkEnd w:id="0"/>
+    </w:p>
+    <w:p>
+      <w:pPr>
+        <w:rPr>
+          <w:rFonts w:ascii="Arial" w:hAnsi="Arial" w:cs="Arial"/>
+          <w:sz w:val="22"/>
+          <w:szCs w:val="22"/>
+          <w:lang w:val="en-US"/>
+        </w:rPr>
+      </w:pPr>
+    </w:p>
+    <w:p>
+      <w:pPr>
+        <w:rPr>
+          <w:rFonts w:ascii="Arial" w:hAnsi="Arial" w:cs="Arial"/>
+          <w:b/>
+          <w:sz w:val="22"/>
+          <w:szCs w:val="22"/>
+          <w:lang w:val="en-US"/>
+        </w:rPr>
+      </w:pPr>
+      <w:r>
+        <w:rPr>
+          <w:rFonts w:ascii="Arial" w:hAnsi="Arial" w:cs="Arial"/>
+          <w:b/>
+          <w:sz w:val="22"/>
+          <w:szCs w:val="22"/>
+          <w:lang w:val="en-US"/>
+        </w:rPr>
+        <w:t>Question 3: Is there a time lag between socio-economic events and the occurrence of land</w:t>
+      </w:r>
+      <w:r>
+        <w:rPr>
+          <w:rFonts w:ascii="Arial" w:hAnsi="Arial" w:cs="Arial"/>
+          <w:b/>
+          <w:sz w:val="22"/>
+          <w:szCs w:val="22"/>
+          <w:lang w:val="en-US"/>
+        </w:rPr>
+        <w:t>-</w:t>
+      </w:r>
+      <w:r>
+        <w:rPr>
+          <w:rFonts w:ascii="Arial" w:hAnsi="Arial" w:cs="Arial"/>
+          <w:b/>
+          <w:sz w:val="22"/>
+          <w:szCs w:val="22"/>
+          <w:lang w:val="en-US"/>
+        </w:rPr>
+        <w:t>use</w:t>
+      </w:r>
+      <w:r>
+        <w:rPr>
+          <w:rFonts w:ascii="Arial" w:hAnsi="Arial" w:cs="Arial"/>
+          <w:b/>
+          <w:sz w:val="22"/>
+          <w:szCs w:val="22"/>
+          <w:lang w:val="en-US"/>
+        </w:rPr>
+        <w:t xml:space="preserve"> c</w:t>
+      </w:r>
+      <w:r>
+        <w:rPr>
+          <w:rFonts w:ascii="Arial" w:hAnsi="Arial" w:cs="Arial"/>
+          <w:b/>
+          <w:sz w:val="22"/>
+          <w:szCs w:val="22"/>
+          <w:lang w:val="en-US"/>
+        </w:rPr>
+        <w:t>hange? Does this differ between land-use type?</w:t>
+      </w:r>
+    </w:p>
+    <w:p>
+      <w:pPr>
+        <w:pStyle w:val="ListParagraph"/>
+        <w:numPr>
+          <w:ilvl w:val="0"/>
+          <w:numId w:val="1"/>
+        </w:numPr>
+        <w:rPr>
+          <w:rFonts w:ascii="Arial" w:hAnsi="Arial" w:cs="Arial"/>
+          <w:sz w:val="22"/>
+          <w:szCs w:val="22"/>
+          <w:lang w:val="en-US"/>
+        </w:rPr>
+      </w:pPr>
+      <w:r>
+        <w:rPr>
+          <w:rFonts w:ascii="Arial" w:hAnsi="Arial" w:cs="Arial"/>
+          <w:sz w:val="22"/>
+          <w:szCs w:val="22"/>
+          <w:lang w:val="en-US"/>
+        </w:rPr>
+        <w:t xml:space="preserve">Use the same data as above and see if there was a “turning point” at any year following an SPE event </w:t>
+      </w:r>
+    </w:p>
+    <w:p>
+      <w:pPr>
+        <w:rPr>
+          <w:rFonts w:ascii="Arial" w:hAnsi="Arial" w:cs="Arial"/>
+          <w:sz w:val="22"/>
+          <w:szCs w:val="22"/>
+          <w:lang w:val="en-US"/>
+        </w:rPr>
+      </w:pPr>
+    </w:p>
+    <w:p>
+      <w:pPr>
+        <w:rPr>
+          <w:rFonts w:ascii="Arial" w:hAnsi="Arial" w:cs="Arial"/>
+          <w:sz w:val="22"/>
+          <w:szCs w:val="22"/>
+          <w:lang w:val="en-US"/>
+        </w:rPr>
+      </w:pPr>
+      <w:r>
+        <w:rPr>
+          <w:rFonts w:ascii="Arial" w:hAnsi="Arial" w:cs="Arial"/>
+          <w:sz w:val="22"/>
+          <w:szCs w:val="22"/>
+          <w:lang w:val="en-US"/>
+        </w:rPr>
+        <w:t>Data I need:</w:t>
+      </w:r>
+    </w:p>
+    <w:p>
+      <w:pPr>
+        <w:pStyle w:val="ListParagraph"/>
+        <w:numPr>
+          <w:ilvl w:val="0"/>
+          <w:numId w:val="1"/>
+        </w:numPr>
+        <w:rPr>
+          <w:rFonts w:ascii="Arial" w:hAnsi="Arial" w:cs="Arial"/>
+          <w:sz w:val="22"/>
+          <w:szCs w:val="22"/>
+          <w:lang w:val="en-US"/>
+        </w:rPr>
+      </w:pPr>
+      <w:r>
+        <w:rPr>
+          <w:rFonts w:ascii="Arial" w:hAnsi="Arial" w:cs="Arial"/>
+          <w:sz w:val="22"/>
+          <w:szCs w:val="22"/>
+          <w:lang w:val="en-US"/>
+        </w:rPr>
+        <w:t xml:space="preserve">For each classification (mine and CORINE): </w:t>
+      </w:r>
+    </w:p>
+    <w:p>
+      <w:pPr>
+        <w:pStyle w:val="ListParagraph"/>
+        <w:numPr>
+          <w:ilvl w:val="1"/>
+          <w:numId w:val="1"/>
+        </w:numPr>
+        <w:rPr>
+          <w:rFonts w:ascii="Arial" w:hAnsi="Arial" w:cs="Arial"/>
+          <w:sz w:val="22"/>
+          <w:szCs w:val="22"/>
+          <w:lang w:val="en-US"/>
+        </w:rPr>
+      </w:pPr>
+      <w:r>
+        <w:rPr>
+          <w:rFonts w:ascii="Arial" w:hAnsi="Arial" w:cs="Arial"/>
+          <w:sz w:val="22"/>
+          <w:szCs w:val="22"/>
+          <w:lang w:val="en-US"/>
+        </w:rPr>
+        <w:t>For each study year:</w:t>
+      </w:r>
+    </w:p>
+    <w:p>
+      <w:pPr>
+        <w:pStyle w:val="ListParagraph"/>
+        <w:numPr>
+          <w:ilvl w:val="2"/>
+          <w:numId w:val="1"/>
+        </w:numPr>
+        <w:rPr>
+          <w:rFonts w:ascii="Arial" w:hAnsi="Arial" w:cs="Arial"/>
+          <w:sz w:val="22"/>
+          <w:szCs w:val="22"/>
+          <w:lang w:val="en-US"/>
+        </w:rPr>
+      </w:pPr>
+      <w:r>
+        <w:rPr>
+          <w:rFonts w:ascii="Arial" w:hAnsi="Arial" w:cs="Arial"/>
+          <w:sz w:val="22"/>
+          <w:szCs w:val="22"/>
+          <w:lang w:val="en-US"/>
+        </w:rPr>
+        <w:t>Area of total land in each land-use category</w:t>
+      </w:r>
+    </w:p>
+    <w:p>
+      <w:pPr>
+        <w:pStyle w:val="ListParagraph"/>
+        <w:numPr>
+          <w:ilvl w:val="2"/>
+          <w:numId w:val="1"/>
+        </w:numPr>
+        <w:rPr>
+          <w:rFonts w:ascii="Arial" w:hAnsi="Arial" w:cs="Arial"/>
+          <w:sz w:val="22"/>
+          <w:szCs w:val="22"/>
+          <w:lang w:val="en-US"/>
+        </w:rPr>
+      </w:pPr>
+      <w:r>
+        <w:rPr>
+          <w:rFonts w:ascii="Arial" w:hAnsi="Arial" w:cs="Arial"/>
+          <w:sz w:val="22"/>
+          <w:szCs w:val="22"/>
+          <w:lang w:val="en-US"/>
+        </w:rPr>
+        <w:t xml:space="preserve">Number of pixels in each land-use category </w:t>
+      </w:r>
+    </w:p>
+    <w:p>
+      <w:pPr>
+        <w:pStyle w:val="ListParagraph"/>
+        <w:numPr>
+          <w:ilvl w:val="2"/>
+          <w:numId w:val="1"/>
+        </w:numPr>
+        <w:rPr>
+          <w:rFonts w:ascii="Arial" w:hAnsi="Arial" w:cs="Arial"/>
+          <w:sz w:val="22"/>
+          <w:szCs w:val="22"/>
+          <w:lang w:val="en-US"/>
+        </w:rPr>
+      </w:pPr>
+      <w:r>
+        <w:rPr>
+          <w:rFonts w:ascii="Arial" w:hAnsi="Arial" w:cs="Arial"/>
+          <w:sz w:val="22"/>
+          <w:szCs w:val="22"/>
+          <w:lang w:val="en-US"/>
+        </w:rPr>
+        <w:t xml:space="preserve">Accuracy and error tests for the classifier </w:t>
+      </w:r>
+    </w:p>
+    <w:p>
+      <w:pPr>
+        <w:rPr>
+          <w:rFonts w:ascii="Arial" w:hAnsi="Arial" w:cs="Arial"/>
+          <w:sz w:val="22"/>
+          <w:szCs w:val="22"/>
+          <w:lang w:val="en-US"/>
+        </w:rPr>
+      </w:pPr>
+    </w:p>
+    <w:p>
+      <w:pPr>
+        <w:rPr>
+          <w:rFonts w:ascii="Arial" w:hAnsi="Arial" w:cs="Arial"/>
+          <w:b/>
+          <w:sz w:val="22"/>
+          <w:szCs w:val="22"/>
+          <w:lang w:val="en-US"/>
+        </w:rPr>
+      </w:pPr>
     </w:p>
     <w:sectPr>
       <w:pgSz w:w="12240" w:h="15840"/>
@@ -1670,6 +1650,7 @@
     <w:lsdException w:name="HTML Sample" w:semiHidden="1" w:unhideWhenUsed="1"/>
     <w:lsdException w:name="HTML Typewriter" w:semiHidden="1" w:unhideWhenUsed="1"/>
     <w:lsdException w:name="HTML Variable" w:semiHidden="1" w:unhideWhenUsed="1"/>
+    <w:lsdException w:name="Normal Table" w:semiHidden="1" w:unhideWhenUsed="1"/>
     <w:lsdException w:name="annotation subject" w:semiHidden="1" w:unhideWhenUsed="1"/>
     <w:lsdException w:name="No List" w:semiHidden="1" w:unhideWhenUsed="1"/>
     <w:lsdException w:name="Outline List 1" w:semiHidden="1" w:unhideWhenUsed="1"/>
@@ -1716,8 +1697,10 @@
     <w:lsdException w:name="Table Subtle 2" w:semiHidden="1" w:unhideWhenUsed="1"/>
     <w:lsdException w:name="Table Web 1" w:semiHidden="1" w:unhideWhenUsed="1"/>
     <w:lsdException w:name="Table Web 2" w:semiHidden="1" w:unhideWhenUsed="1"/>
+    <w:lsdException w:name="Table Web 3" w:semiHidden="1" w:unhideWhenUsed="1"/>
     <w:lsdException w:name="Balloon Text" w:semiHidden="1" w:unhideWhenUsed="1"/>
     <w:lsdException w:name="Table Grid" w:uiPriority="39"/>
+    <w:lsdException w:name="Table Theme" w:semiHidden="1" w:unhideWhenUsed="1"/>
     <w:lsdException w:name="Placeholder Text" w:semiHidden="1"/>
     <w:lsdException w:name="No Spacing" w:uiPriority="1" w:qFormat="1"/>
     <w:lsdException w:name="Light Shading" w:uiPriority="60"/>
@@ -1947,6 +1930,7 @@
   <w:style w:type="character" w:default="1" w:styleId="DefaultParagraphFont">
     <w:name w:val="Default Paragraph Font"/>
     <w:uiPriority w:val="1"/>
+    <w:semiHidden/>
     <w:unhideWhenUsed/>
   </w:style>
   <w:style w:type="table" w:default="1" w:styleId="TableNormal">

</xml_diff>